<commit_message>
Versioni Ultime dei documenti con annessi PDF
</commit_message>
<xml_diff>
--- a/Manuali/Manuale D'installazione/C10_IM_V1.0.docx
+++ b/Manuali/Manuale D'installazione/C10_IM_V1.0.docx
@@ -1,6 +1,6 @@
 
 <file path=word/document.xml><?xml version="1.0" encoding="utf-8"?>
-<w:document xmlns:wpc="http://schemas.microsoft.com/office/word/2010/wordprocessingCanvas" xmlns:cx="http://schemas.microsoft.com/office/drawing/2014/chartex" xmlns:mc="http://schemas.openxmlformats.org/markup-compatibility/2006" xmlns:o="urn:schemas-microsoft-com:office:office" xmlns:r="http://schemas.openxmlformats.org/officeDocument/2006/relationships" xmlns:m="http://schemas.openxmlformats.org/officeDocument/2006/math" xmlns:v="urn:schemas-microsoft-com:vml" xmlns:wp14="http://schemas.microsoft.com/office/word/2010/wordprocessingDrawing" xmlns:wp="http://schemas.openxmlformats.org/drawingml/2006/wordprocessingDrawing" xmlns:w10="urn:schemas-microsoft-com:office:word" xmlns:w="http://schemas.openxmlformats.org/wordprocessingml/2006/main" xmlns:w14="http://schemas.microsoft.com/office/word/2010/wordml" xmlns:w15="http://schemas.microsoft.com/office/word/2012/wordml" xmlns:w16se="http://schemas.microsoft.com/office/word/2015/wordml/symex" xmlns:wpg="http://schemas.microsoft.com/office/word/2010/wordprocessingGroup" xmlns:wpi="http://schemas.microsoft.com/office/word/2010/wordprocessingInk" xmlns:wne="http://schemas.microsoft.com/office/word/2006/wordml" xmlns:wps="http://schemas.microsoft.com/office/word/2010/wordprocessingShape" mc:Ignorable="w14 w15 w16se wp14">
+<w:document xmlns:wpc="http://schemas.microsoft.com/office/word/2010/wordprocessingCanvas" xmlns:cx="http://schemas.microsoft.com/office/drawing/2014/chartex" xmlns:cx1="http://schemas.microsoft.com/office/drawing/2015/9/8/chartex" xmlns:cx2="http://schemas.microsoft.com/office/drawing/2015/10/21/chartex" xmlns:cx3="http://schemas.microsoft.com/office/drawing/2016/5/9/chartex" xmlns:cx4="http://schemas.microsoft.com/office/drawing/2016/5/10/chartex" xmlns:cx5="http://schemas.microsoft.com/office/drawing/2016/5/11/chartex" xmlns:cx6="http://schemas.microsoft.com/office/drawing/2016/5/12/chartex" xmlns:cx7="http://schemas.microsoft.com/office/drawing/2016/5/13/chartex" xmlns:cx8="http://schemas.microsoft.com/office/drawing/2016/5/14/chartex" xmlns:mc="http://schemas.openxmlformats.org/markup-compatibility/2006" xmlns:aink="http://schemas.microsoft.com/office/drawing/2016/ink" xmlns:am3d="http://schemas.microsoft.com/office/drawing/2017/model3d" xmlns:o="urn:schemas-microsoft-com:office:office" xmlns:r="http://schemas.openxmlformats.org/officeDocument/2006/relationships" xmlns:m="http://schemas.openxmlformats.org/officeDocument/2006/math" xmlns:v="urn:schemas-microsoft-com:vml" xmlns:wp14="http://schemas.microsoft.com/office/word/2010/wordprocessingDrawing" xmlns:wp="http://schemas.openxmlformats.org/drawingml/2006/wordprocessingDrawing" xmlns:w10="urn:schemas-microsoft-com:office:word" xmlns:w="http://schemas.openxmlformats.org/wordprocessingml/2006/main" xmlns:w14="http://schemas.microsoft.com/office/word/2010/wordml" xmlns:w15="http://schemas.microsoft.com/office/word/2012/wordml" xmlns:w16cex="http://schemas.microsoft.com/office/word/2018/wordml/cex" xmlns:w16cid="http://schemas.microsoft.com/office/word/2016/wordml/cid" xmlns:w16="http://schemas.microsoft.com/office/word/2018/wordml" xmlns:w16se="http://schemas.microsoft.com/office/word/2015/wordml/symex" xmlns:wpg="http://schemas.microsoft.com/office/word/2010/wordprocessingGroup" xmlns:wpi="http://schemas.microsoft.com/office/word/2010/wordprocessingInk" xmlns:wne="http://schemas.microsoft.com/office/word/2006/wordml" xmlns:wps="http://schemas.microsoft.com/office/word/2010/wordprocessingShape" mc:Ignorable="w14 w15 w16se w16cid w16 w16cex wp14">
   <w:body>
     <w:p>
       <w:pPr>
@@ -12,7 +12,7 @@
           <w:noProof/>
         </w:rPr>
         <w:drawing>
-          <wp:anchor distT="0" distB="0" distL="114300" distR="114300" simplePos="0" relativeHeight="251658240" behindDoc="0" locked="0" layoutInCell="1" allowOverlap="0">
+          <wp:anchor distT="0" distB="0" distL="114300" distR="114300" simplePos="0" relativeHeight="251658240" behindDoc="0" locked="0" layoutInCell="1" allowOverlap="0" wp14:anchorId="3A0BEC92" wp14:editId="767F827D">
             <wp:simplePos x="0" y="0"/>
             <wp:positionH relativeFrom="column">
               <wp:posOffset>11625</wp:posOffset>
@@ -129,7 +129,7 @@
           <w:noProof/>
         </w:rPr>
         <w:drawing>
-          <wp:inline distT="0" distB="0" distL="0" distR="0">
+          <wp:inline distT="0" distB="0" distL="0" distR="0" wp14:anchorId="14BDF35E" wp14:editId="562E1DA9">
             <wp:extent cx="4019550" cy="2512373"/>
             <wp:effectExtent l="0" t="0" r="0" b="2540"/>
             <wp:docPr id="2" name="Immagine 2"/>
@@ -631,7 +631,7 @@
         <mc:AlternateContent>
           <mc:Choice Requires="wpg">
             <w:drawing>
-              <wp:inline distT="0" distB="0" distL="0" distR="0" wp14:anchorId="37718F25" wp14:editId="1A8D4D0B">
+              <wp:inline distT="0" distB="0" distL="0" distR="0" wp14:anchorId="4234C54B" wp14:editId="7D81B379">
                 <wp:extent cx="6156325" cy="2540"/>
                 <wp:effectExtent l="0" t="0" r="0" b="0"/>
                 <wp:docPr id="8111" name="Group 8111"/>
@@ -751,13 +751,19 @@
               <w:bottom w:val="single" w:sz="3" w:space="0" w:color="FFFFFF"/>
               <w:right w:val="single" w:sz="3" w:space="0" w:color="FFFFFF"/>
             </w:tcBorders>
-            <w:shd w:val="clear" w:color="auto" w:fill="2E74B5"/>
+            <w:shd w:val="clear" w:color="auto" w:fill="2E74B5" w:themeFill="accent1" w:themeFillShade="BF"/>
             <w:vAlign w:val="center"/>
           </w:tcPr>
           <w:p>
             <w:pPr>
               <w:ind w:right="106"/>
               <w:jc w:val="center"/>
+              <w:rPr>
+                <w:rFonts w:ascii="Century Gothic" w:eastAsia="Century Gothic" w:hAnsi="Century Gothic" w:cs="Century Gothic"/>
+                <w:b/>
+                <w:color w:val="FFFFFF"/>
+                <w:sz w:val="24"/>
+              </w:rPr>
             </w:pPr>
             <w:r>
               <w:rPr>
@@ -864,23 +870,35 @@
               <w:bottom w:val="single" w:sz="3" w:space="0" w:color="FFFFFF"/>
               <w:right w:val="single" w:sz="3" w:space="0" w:color="FFFFFF"/>
             </w:tcBorders>
-            <w:shd w:val="clear" w:color="auto" w:fill="DEEAF6"/>
+            <w:shd w:val="clear" w:color="auto" w:fill="2E74B5" w:themeFill="accent1" w:themeFillShade="BF"/>
             <w:vAlign w:val="center"/>
           </w:tcPr>
           <w:p>
             <w:pPr>
-              <w:ind w:right="111"/>
+              <w:ind w:right="106"/>
               <w:jc w:val="center"/>
+              <w:rPr>
+                <w:rFonts w:ascii="Century Gothic" w:eastAsia="Century Gothic" w:hAnsi="Century Gothic" w:cs="Century Gothic"/>
+                <w:b/>
+                <w:color w:val="FFFFFF"/>
+                <w:sz w:val="24"/>
+              </w:rPr>
             </w:pPr>
             <w:r>
               <w:rPr>
                 <w:rFonts w:ascii="Century Gothic" w:eastAsia="Century Gothic" w:hAnsi="Century Gothic" w:cs="Century Gothic"/>
+                <w:b/>
+                <w:color w:val="FFFFFF"/>
+                <w:sz w:val="24"/>
               </w:rPr>
               <w:t>30/01/2021</w:t>
             </w:r>
             <w:r>
               <w:rPr>
                 <w:rFonts w:ascii="Century Gothic" w:eastAsia="Century Gothic" w:hAnsi="Century Gothic" w:cs="Century Gothic"/>
+                <w:b/>
+                <w:color w:val="FFFFFF"/>
+                <w:sz w:val="24"/>
               </w:rPr>
               <w:t xml:space="preserve"> </w:t>
             </w:r>
@@ -907,7 +925,19 @@
               <w:rPr>
                 <w:rFonts w:ascii="Century Gothic" w:eastAsia="Century Gothic" w:hAnsi="Century Gothic" w:cs="Century Gothic"/>
               </w:rPr>
-              <w:t xml:space="preserve">1.0 </w:t>
+              <w:t>0</w:t>
+            </w:r>
+            <w:r>
+              <w:rPr>
+                <w:rFonts w:ascii="Century Gothic" w:eastAsia="Century Gothic" w:hAnsi="Century Gothic" w:cs="Century Gothic"/>
+              </w:rPr>
+              <w:t>.1</w:t>
+            </w:r>
+            <w:r>
+              <w:rPr>
+                <w:rFonts w:ascii="Century Gothic" w:eastAsia="Century Gothic" w:hAnsi="Century Gothic" w:cs="Century Gothic"/>
+              </w:rPr>
+              <w:t xml:space="preserve"> </w:t>
             </w:r>
           </w:p>
         </w:tc>
@@ -981,20 +1011,26 @@
               <w:bottom w:val="nil"/>
               <w:right w:val="single" w:sz="3" w:space="0" w:color="FFFFFF"/>
             </w:tcBorders>
-            <w:shd w:val="clear" w:color="auto" w:fill="DEEAF6"/>
+            <w:shd w:val="clear" w:color="auto" w:fill="2E74B5" w:themeFill="accent1" w:themeFillShade="BF"/>
             <w:vAlign w:val="center"/>
           </w:tcPr>
           <w:p>
             <w:pPr>
-              <w:ind w:right="111"/>
+              <w:ind w:right="106"/>
               <w:jc w:val="center"/>
               <w:rPr>
                 <w:rFonts w:ascii="Century Gothic" w:eastAsia="Century Gothic" w:hAnsi="Century Gothic" w:cs="Century Gothic"/>
+                <w:b/>
+                <w:color w:val="FFFFFF"/>
+                <w:sz w:val="24"/>
               </w:rPr>
             </w:pPr>
             <w:r>
               <w:rPr>
                 <w:rFonts w:ascii="Century Gothic" w:eastAsia="Century Gothic" w:hAnsi="Century Gothic" w:cs="Century Gothic"/>
+                <w:b/>
+                <w:color w:val="FFFFFF"/>
+                <w:sz w:val="24"/>
               </w:rPr>
               <w:t>01/01/2021</w:t>
             </w:r>
@@ -1024,7 +1060,13 @@
               <w:rPr>
                 <w:rFonts w:ascii="Century Gothic" w:eastAsia="Century Gothic" w:hAnsi="Century Gothic" w:cs="Century Gothic"/>
               </w:rPr>
-              <w:t>1.1</w:t>
+              <w:t>1.</w:t>
+            </w:r>
+            <w:r>
+              <w:rPr>
+                <w:rFonts w:ascii="Century Gothic" w:eastAsia="Century Gothic" w:hAnsi="Century Gothic" w:cs="Century Gothic"/>
+              </w:rPr>
+              <w:t>0</w:t>
             </w:r>
           </w:p>
         </w:tc>
@@ -2851,7 +2893,7 @@
         <mc:AlternateContent>
           <mc:Choice Requires="wpg">
             <w:drawing>
-              <wp:inline distT="0" distB="0" distL="0" distR="0" wp14:anchorId="39D1673A" wp14:editId="3171F9CF">
+              <wp:inline distT="0" distB="0" distL="0" distR="0" wp14:anchorId="73CF1201" wp14:editId="69F2A3AD">
                 <wp:extent cx="6156325" cy="2540"/>
                 <wp:effectExtent l="0" t="0" r="0" b="0"/>
                 <wp:docPr id="8051" name="Group 8051"/>
@@ -3017,7 +3059,7 @@
         <mc:AlternateContent>
           <mc:Choice Requires="wpg">
             <w:drawing>
-              <wp:inline distT="0" distB="0" distL="0" distR="0" wp14:anchorId="7C893697" wp14:editId="37002821">
+              <wp:inline distT="0" distB="0" distL="0" distR="0" wp14:anchorId="1C7E12AB" wp14:editId="2B9EF666">
                 <wp:extent cx="6156325" cy="2540"/>
                 <wp:effectExtent l="0" t="0" r="0" b="0"/>
                 <wp:docPr id="8052" name="Group 8052"/>
@@ -3117,16 +3159,7 @@
           <w:rFonts w:ascii="Garamond" w:eastAsia="Garamond" w:hAnsi="Garamond" w:cs="Garamond"/>
           <w:sz w:val="24"/>
         </w:rPr>
-        <w:t>Il presente documento guiderà il lett</w:t>
-      </w:r>
-      <w:bookmarkStart w:id="3" w:name="_GoBack"/>
-      <w:bookmarkEnd w:id="3"/>
-      <w:r>
-        <w:rPr>
-          <w:rFonts w:ascii="Garamond" w:eastAsia="Garamond" w:hAnsi="Garamond" w:cs="Garamond"/>
-          <w:sz w:val="24"/>
-        </w:rPr>
-        <w:t xml:space="preserve">ore all’installazione di </w:t>
+        <w:t xml:space="preserve">Il presente documento guiderà il lettore all’installazione di </w:t>
       </w:r>
       <w:r>
         <w:rPr>
@@ -3253,7 +3286,7 @@
         <w:pStyle w:val="Titolo1"/>
         <w:ind w:left="18"/>
       </w:pPr>
-      <w:bookmarkStart w:id="4" w:name="_Toc63076509"/>
+      <w:bookmarkStart w:id="3" w:name="_Toc63076509"/>
       <w:r>
         <w:t>3.</w:t>
       </w:r>
@@ -3266,7 +3299,7 @@
       <w:r>
         <w:t>Requisiti di sistema</w:t>
       </w:r>
-      <w:bookmarkEnd w:id="4"/>
+      <w:bookmarkEnd w:id="3"/>
       <w:r>
         <w:t xml:space="preserve"> </w:t>
       </w:r>
@@ -3283,7 +3316,7 @@
         <mc:AlternateContent>
           <mc:Choice Requires="wpg">
             <w:drawing>
-              <wp:inline distT="0" distB="0" distL="0" distR="0" wp14:anchorId="1C105BC6" wp14:editId="3A9D6FFB">
+              <wp:inline distT="0" distB="0" distL="0" distR="0" wp14:anchorId="0C5F7D73" wp14:editId="465C68D0">
                 <wp:extent cx="6156325" cy="2540"/>
                 <wp:effectExtent l="0" t="0" r="0" b="0"/>
                 <wp:docPr id="8053" name="Group 8053"/>
@@ -3379,7 +3412,7 @@
         <w:spacing w:after="340"/>
         <w:ind w:left="18"/>
       </w:pPr>
-      <w:bookmarkStart w:id="5" w:name="_Toc63076510"/>
+      <w:bookmarkStart w:id="4" w:name="_Toc63076510"/>
       <w:r>
         <w:rPr>
           <w:sz w:val="26"/>
@@ -3399,7 +3432,7 @@
         </w:rPr>
         <w:t>Lato client</w:t>
       </w:r>
-      <w:bookmarkEnd w:id="5"/>
+      <w:bookmarkEnd w:id="4"/>
       <w:r>
         <w:rPr>
           <w:sz w:val="26"/>
@@ -3480,7 +3513,7 @@
         <w:spacing w:after="340"/>
         <w:ind w:left="18"/>
       </w:pPr>
-      <w:bookmarkStart w:id="6" w:name="_Toc63076511"/>
+      <w:bookmarkStart w:id="5" w:name="_Toc63076511"/>
       <w:r>
         <w:rPr>
           <w:sz w:val="26"/>
@@ -3500,7 +3533,7 @@
         </w:rPr>
         <w:t>Lato Server</w:t>
       </w:r>
-      <w:bookmarkEnd w:id="6"/>
+      <w:bookmarkEnd w:id="5"/>
       <w:r>
         <w:rPr>
           <w:sz w:val="26"/>
@@ -3810,7 +3843,7 @@
         <w:pStyle w:val="Titolo1"/>
         <w:ind w:left="18"/>
       </w:pPr>
-      <w:bookmarkStart w:id="7" w:name="_Toc63076512"/>
+      <w:bookmarkStart w:id="6" w:name="_Toc63076512"/>
       <w:r>
         <w:t>4.</w:t>
       </w:r>
@@ -3823,7 +3856,7 @@
       <w:r>
         <w:t>Installazione e configurazione del server MySQL</w:t>
       </w:r>
-      <w:bookmarkEnd w:id="7"/>
+      <w:bookmarkEnd w:id="6"/>
       <w:r>
         <w:t xml:space="preserve"> </w:t>
       </w:r>
@@ -3840,7 +3873,7 @@
         <mc:AlternateContent>
           <mc:Choice Requires="wpg">
             <w:drawing>
-              <wp:inline distT="0" distB="0" distL="0" distR="0" wp14:anchorId="44DDBABD" wp14:editId="0951B43D">
+              <wp:inline distT="0" distB="0" distL="0" distR="0" wp14:anchorId="622DCAB4" wp14:editId="11C63EC0">
                 <wp:extent cx="6156325" cy="2540"/>
                 <wp:effectExtent l="0" t="0" r="0" b="0"/>
                 <wp:docPr id="8506" name="Group 8506"/>
@@ -4030,11 +4063,11 @@
         <w:pStyle w:val="Titolo3"/>
         <w:ind w:left="-5"/>
       </w:pPr>
-      <w:bookmarkStart w:id="8" w:name="_Toc63076513"/>
+      <w:bookmarkStart w:id="7" w:name="_Toc63076513"/>
       <w:r>
         <w:t>4.1 MySQL su server Windows</w:t>
       </w:r>
-      <w:bookmarkEnd w:id="8"/>
+      <w:bookmarkEnd w:id="7"/>
       <w:r>
         <w:t xml:space="preserve"> </w:t>
       </w:r>
@@ -4278,7 +4311,7 @@
         <w:pStyle w:val="Titolo1"/>
         <w:ind w:left="18"/>
       </w:pPr>
-      <w:bookmarkStart w:id="9" w:name="_Toc63076514"/>
+      <w:bookmarkStart w:id="8" w:name="_Toc63076514"/>
       <w:r>
         <w:t>5.</w:t>
       </w:r>
@@ -4291,7 +4324,7 @@
       <w:r>
         <w:t>Installazione e configurazione di Java</w:t>
       </w:r>
-      <w:bookmarkEnd w:id="9"/>
+      <w:bookmarkEnd w:id="8"/>
       <w:r>
         <w:t xml:space="preserve"> </w:t>
       </w:r>
@@ -4308,7 +4341,7 @@
         <mc:AlternateContent>
           <mc:Choice Requires="wpg">
             <w:drawing>
-              <wp:inline distT="0" distB="0" distL="0" distR="0" wp14:anchorId="1E7C37E4" wp14:editId="1E78F45B">
+              <wp:inline distT="0" distB="0" distL="0" distR="0" wp14:anchorId="7D61F9AD" wp14:editId="32B46F50">
                 <wp:extent cx="6156325" cy="2540"/>
                 <wp:effectExtent l="0" t="0" r="0" b="0"/>
                 <wp:docPr id="8422" name="Group 8422"/>
@@ -4465,14 +4498,14 @@
         <w:spacing w:after="393"/>
         <w:ind w:left="2" w:firstLine="0"/>
       </w:pPr>
-      <w:bookmarkStart w:id="10" w:name="_Toc63076515"/>
+      <w:bookmarkStart w:id="9" w:name="_Toc63076515"/>
       <w:r>
         <w:rPr>
           <w:sz w:val="25"/>
         </w:rPr>
         <w:t>5.1 Java su server Windows</w:t>
       </w:r>
-      <w:bookmarkEnd w:id="10"/>
+      <w:bookmarkEnd w:id="9"/>
       <w:r>
         <w:rPr>
           <w:sz w:val="25"/>
@@ -4549,7 +4582,7 @@
         <w:spacing w:line="361" w:lineRule="auto"/>
         <w:ind w:left="368" w:hanging="360"/>
       </w:pPr>
-      <w:bookmarkStart w:id="11" w:name="_Toc63076516"/>
+      <w:bookmarkStart w:id="10" w:name="_Toc63076516"/>
       <w:r>
         <w:t>6.</w:t>
       </w:r>
@@ -4562,7 +4595,7 @@
       <w:r>
         <w:t>Primo avvio e specifica delle credenziali dell’impiegato</w:t>
       </w:r>
-      <w:bookmarkEnd w:id="11"/>
+      <w:bookmarkEnd w:id="10"/>
       <w:r>
         <w:t xml:space="preserve"> </w:t>
       </w:r>
@@ -4579,7 +4612,7 @@
         <mc:AlternateContent>
           <mc:Choice Requires="wpg">
             <w:drawing>
-              <wp:inline distT="0" distB="0" distL="0" distR="0" wp14:anchorId="21430853" wp14:editId="23A313A6">
+              <wp:inline distT="0" distB="0" distL="0" distR="0" wp14:anchorId="4F1F2781" wp14:editId="793B58BA">
                 <wp:extent cx="6156325" cy="2540"/>
                 <wp:effectExtent l="0" t="0" r="0" b="0"/>
                 <wp:docPr id="8423" name="Group 8423"/>
@@ -4687,11 +4720,11 @@
         <w:pStyle w:val="Titolo3"/>
         <w:ind w:left="-5"/>
       </w:pPr>
-      <w:bookmarkStart w:id="12" w:name="_Toc63076517"/>
+      <w:bookmarkStart w:id="11" w:name="_Toc63076517"/>
       <w:r>
         <w:t>6.1 Creazione del database</w:t>
       </w:r>
-      <w:bookmarkEnd w:id="12"/>
+      <w:bookmarkEnd w:id="11"/>
       <w:r>
         <w:t xml:space="preserve"> </w:t>
       </w:r>
@@ -4844,12 +4877,16 @@
         <w:shd w:val="clear" w:color="auto" w:fill="F5F5F5"/>
         <w:spacing w:after="155"/>
         <w:ind w:left="18" w:hanging="10"/>
+        <w:rPr>
+          <w:lang w:val="en-US"/>
+        </w:rPr>
       </w:pPr>
       <w:r>
         <w:rPr>
           <w:rFonts w:ascii="Consolas" w:eastAsia="Consolas" w:hAnsi="Consolas" w:cs="Consolas"/>
           <w:color w:val="333333"/>
           <w:sz w:val="20"/>
+          <w:lang w:val="en-US"/>
         </w:rPr>
         <w:t>INSERT INTO admin</w:t>
       </w:r>
@@ -4858,6 +4895,7 @@
           <w:rFonts w:ascii="Consolas" w:eastAsia="Consolas" w:hAnsi="Consolas" w:cs="Consolas"/>
           <w:color w:val="333333"/>
           <w:sz w:val="20"/>
+          <w:lang w:val="en-US"/>
         </w:rPr>
         <w:t xml:space="preserve"> VALUES (</w:t>
       </w:r>
@@ -4867,6 +4905,7 @@
           <w:i/>
           <w:color w:val="333333"/>
           <w:sz w:val="20"/>
+          <w:lang w:val="en-US"/>
         </w:rPr>
         <w:t>EMAIL</w:t>
       </w:r>
@@ -4875,6 +4914,7 @@
           <w:rFonts w:ascii="Consolas" w:eastAsia="Consolas" w:hAnsi="Consolas" w:cs="Consolas"/>
           <w:color w:val="333333"/>
           <w:sz w:val="20"/>
+          <w:lang w:val="en-US"/>
         </w:rPr>
         <w:t xml:space="preserve">, </w:t>
       </w:r>
@@ -4884,6 +4924,7 @@
           <w:i/>
           <w:color w:val="333333"/>
           <w:sz w:val="20"/>
+          <w:lang w:val="en-US"/>
         </w:rPr>
         <w:t>PASSWORD</w:t>
       </w:r>
@@ -4892,6 +4933,7 @@
           <w:rFonts w:ascii="Consolas" w:eastAsia="Consolas" w:hAnsi="Consolas" w:cs="Consolas"/>
           <w:color w:val="333333"/>
           <w:sz w:val="20"/>
+          <w:lang w:val="en-US"/>
         </w:rPr>
         <w:t xml:space="preserve">); </w:t>
       </w:r>
@@ -4934,25 +4976,79 @@
         </w:numPr>
         <w:spacing w:after="57" w:line="266" w:lineRule="auto"/>
         <w:ind w:hanging="360"/>
-      </w:pPr>
-      <w:r>
-        <w:rPr>
-          <w:rFonts w:ascii="Garamond" w:eastAsia="Garamond" w:hAnsi="Garamond" w:cs="Garamond"/>
-          <w:sz w:val="24"/>
+        <w:rPr>
+          <w:lang w:val="en-US"/>
+        </w:rPr>
+      </w:pPr>
+      <w:r>
+        <w:rPr>
+          <w:rFonts w:ascii="Garamond" w:eastAsia="Garamond" w:hAnsi="Garamond" w:cs="Garamond"/>
+          <w:sz w:val="24"/>
+          <w:lang w:val="en-US"/>
         </w:rPr>
         <w:lastRenderedPageBreak/>
-        <w:t>PASSWORD: password per accedere all’account dell’admin</w:t>
-      </w:r>
+        <w:t xml:space="preserve">PASSWORD: password per </w:t>
+      </w:r>
+      <w:proofErr w:type="spellStart"/>
+      <w:r>
+        <w:rPr>
+          <w:rFonts w:ascii="Garamond" w:eastAsia="Garamond" w:hAnsi="Garamond" w:cs="Garamond"/>
+          <w:sz w:val="24"/>
+          <w:lang w:val="en-US"/>
+        </w:rPr>
+        <w:t>accedere</w:t>
+      </w:r>
+      <w:proofErr w:type="spellEnd"/>
+      <w:r>
+        <w:rPr>
+          <w:rFonts w:ascii="Garamond" w:eastAsia="Garamond" w:hAnsi="Garamond" w:cs="Garamond"/>
+          <w:sz w:val="24"/>
+          <w:lang w:val="en-US"/>
+        </w:rPr>
+        <w:t xml:space="preserve"> </w:t>
+      </w:r>
+      <w:proofErr w:type="spellStart"/>
+      <w:r>
+        <w:rPr>
+          <w:rFonts w:ascii="Garamond" w:eastAsia="Garamond" w:hAnsi="Garamond" w:cs="Garamond"/>
+          <w:sz w:val="24"/>
+          <w:lang w:val="en-US"/>
+        </w:rPr>
+        <w:t>all’account</w:t>
+      </w:r>
+      <w:proofErr w:type="spellEnd"/>
+      <w:r>
+        <w:rPr>
+          <w:rFonts w:ascii="Garamond" w:eastAsia="Garamond" w:hAnsi="Garamond" w:cs="Garamond"/>
+          <w:sz w:val="24"/>
+          <w:lang w:val="en-US"/>
+        </w:rPr>
+        <w:t xml:space="preserve"> </w:t>
+      </w:r>
+      <w:proofErr w:type="spellStart"/>
+      <w:r>
+        <w:rPr>
+          <w:rFonts w:ascii="Garamond" w:eastAsia="Garamond" w:hAnsi="Garamond" w:cs="Garamond"/>
+          <w:sz w:val="24"/>
+          <w:lang w:val="en-US"/>
+        </w:rPr>
+        <w:t>dell’admin</w:t>
+      </w:r>
+      <w:proofErr w:type="spellEnd"/>
     </w:p>
     <w:p>
       <w:pPr>
         <w:spacing w:after="110"/>
         <w:ind w:left="23"/>
-      </w:pPr>
-      <w:r>
-        <w:rPr>
-          <w:rFonts w:ascii="Garamond" w:eastAsia="Garamond" w:hAnsi="Garamond" w:cs="Garamond"/>
-          <w:sz w:val="24"/>
+        <w:rPr>
+          <w:lang w:val="en-US"/>
+        </w:rPr>
+      </w:pPr>
+      <w:r>
+        <w:rPr>
+          <w:rFonts w:ascii="Garamond" w:eastAsia="Garamond" w:hAnsi="Garamond" w:cs="Garamond"/>
+          <w:sz w:val="24"/>
+          <w:lang w:val="en-US"/>
         </w:rPr>
         <w:t xml:space="preserve"> </w:t>
       </w:r>
@@ -4962,11 +5058,16 @@
         <w:pStyle w:val="Titolo3"/>
         <w:ind w:left="-5"/>
       </w:pPr>
-      <w:bookmarkStart w:id="13" w:name="_Toc63076518"/>
-      <w:r>
-        <w:t>6.2 Avvio della webapp</w:t>
-      </w:r>
-      <w:bookmarkEnd w:id="13"/>
+      <w:bookmarkStart w:id="12" w:name="_Toc63076518"/>
+      <w:r>
+        <w:t xml:space="preserve">6.2 Avvio della </w:t>
+      </w:r>
+      <w:proofErr w:type="spellStart"/>
+      <w:r>
+        <w:t>webapp</w:t>
+      </w:r>
+      <w:bookmarkEnd w:id="12"/>
+      <w:proofErr w:type="spellEnd"/>
       <w:r>
         <w:t xml:space="preserve"> </w:t>
       </w:r>
@@ -5271,7 +5372,7 @@
         <w:pStyle w:val="Titolo1"/>
         <w:ind w:left="18"/>
       </w:pPr>
-      <w:bookmarkStart w:id="14" w:name="_Toc63076519"/>
+      <w:bookmarkStart w:id="13" w:name="_Toc63076519"/>
       <w:r>
         <w:t>7.</w:t>
       </w:r>
@@ -5284,7 +5385,7 @@
       <w:r>
         <w:t>Avvio del sistema</w:t>
       </w:r>
-      <w:bookmarkEnd w:id="14"/>
+      <w:bookmarkEnd w:id="13"/>
       <w:r>
         <w:t xml:space="preserve"> </w:t>
       </w:r>
@@ -5301,7 +5402,7 @@
         <mc:AlternateContent>
           <mc:Choice Requires="wpg">
             <w:drawing>
-              <wp:inline distT="0" distB="0" distL="0" distR="0" wp14:anchorId="42358353" wp14:editId="19FBCD96">
+              <wp:inline distT="0" distB="0" distL="0" distR="0" wp14:anchorId="74C7C1BE" wp14:editId="2E607EB3">
                 <wp:extent cx="6156325" cy="2539"/>
                 <wp:effectExtent l="0" t="0" r="0" b="0"/>
                 <wp:docPr id="8987" name="Group 8987"/>
@@ -5409,7 +5510,7 @@
         <w:pStyle w:val="Titolo1"/>
         <w:ind w:left="18"/>
       </w:pPr>
-      <w:bookmarkStart w:id="15" w:name="_Toc63076520"/>
+      <w:bookmarkStart w:id="14" w:name="_Toc63076520"/>
       <w:r>
         <w:t>8.</w:t>
       </w:r>
@@ -5422,7 +5523,7 @@
       <w:r>
         <w:t>Terminazione del sistema</w:t>
       </w:r>
-      <w:bookmarkEnd w:id="15"/>
+      <w:bookmarkEnd w:id="14"/>
       <w:r>
         <w:t xml:space="preserve"> </w:t>
       </w:r>
@@ -5439,7 +5540,7 @@
         <mc:AlternateContent>
           <mc:Choice Requires="wpg">
             <w:drawing>
-              <wp:inline distT="0" distB="0" distL="0" distR="0" wp14:anchorId="6C0AC370" wp14:editId="73F8989E">
+              <wp:inline distT="0" distB="0" distL="0" distR="0" wp14:anchorId="46E9696D" wp14:editId="037E509F">
                 <wp:extent cx="6156325" cy="2541"/>
                 <wp:effectExtent l="0" t="0" r="0" b="0"/>
                 <wp:docPr id="8988" name="Group 8988"/>
@@ -5547,7 +5648,7 @@
         <w:pStyle w:val="Titolo1"/>
         <w:ind w:left="23" w:firstLine="0"/>
       </w:pPr>
-      <w:bookmarkStart w:id="16" w:name="_Toc63076521"/>
+      <w:bookmarkStart w:id="15" w:name="_Toc63076521"/>
       <w:r>
         <w:t>9.</w:t>
       </w:r>
@@ -5560,7 +5661,7 @@
       <w:r>
         <w:t>Risoluzione dei problemi all’avvio</w:t>
       </w:r>
-      <w:bookmarkEnd w:id="16"/>
+      <w:bookmarkEnd w:id="15"/>
       <w:r>
         <w:t xml:space="preserve"> </w:t>
       </w:r>
@@ -5577,7 +5678,7 @@
         <mc:AlternateContent>
           <mc:Choice Requires="wpg">
             <w:drawing>
-              <wp:inline distT="0" distB="0" distL="0" distR="0">
+              <wp:inline distT="0" distB="0" distL="0" distR="0" wp14:anchorId="1FE784F5" wp14:editId="0FE47064">
                 <wp:extent cx="6156325" cy="2540"/>
                 <wp:effectExtent l="0" t="0" r="0" b="0"/>
                 <wp:docPr id="8899" name="Group 8899"/>
@@ -5695,7 +5796,7 @@
 </file>
 
 <file path=word/endnotes.xml><?xml version="1.0" encoding="utf-8"?>
-<w:endnotes xmlns:wpc="http://schemas.microsoft.com/office/word/2010/wordprocessingCanvas" xmlns:cx="http://schemas.microsoft.com/office/drawing/2014/chartex" xmlns:mc="http://schemas.openxmlformats.org/markup-compatibility/2006" xmlns:o="urn:schemas-microsoft-com:office:office" xmlns:r="http://schemas.openxmlformats.org/officeDocument/2006/relationships" xmlns:m="http://schemas.openxmlformats.org/officeDocument/2006/math" xmlns:v="urn:schemas-microsoft-com:vml" xmlns:wp14="http://schemas.microsoft.com/office/word/2010/wordprocessingDrawing" xmlns:wp="http://schemas.openxmlformats.org/drawingml/2006/wordprocessingDrawing" xmlns:w10="urn:schemas-microsoft-com:office:word" xmlns:w="http://schemas.openxmlformats.org/wordprocessingml/2006/main" xmlns:w14="http://schemas.microsoft.com/office/word/2010/wordml" xmlns:w15="http://schemas.microsoft.com/office/word/2012/wordml" xmlns:w16se="http://schemas.microsoft.com/office/word/2015/wordml/symex" xmlns:wpg="http://schemas.microsoft.com/office/word/2010/wordprocessingGroup" xmlns:wpi="http://schemas.microsoft.com/office/word/2010/wordprocessingInk" xmlns:wne="http://schemas.microsoft.com/office/word/2006/wordml" xmlns:wps="http://schemas.microsoft.com/office/word/2010/wordprocessingShape" mc:Ignorable="w14 w15 w16se wp14">
+<w:endnotes xmlns:wpc="http://schemas.microsoft.com/office/word/2010/wordprocessingCanvas" xmlns:cx="http://schemas.microsoft.com/office/drawing/2014/chartex" xmlns:cx1="http://schemas.microsoft.com/office/drawing/2015/9/8/chartex" xmlns:cx2="http://schemas.microsoft.com/office/drawing/2015/10/21/chartex" xmlns:cx3="http://schemas.microsoft.com/office/drawing/2016/5/9/chartex" xmlns:cx4="http://schemas.microsoft.com/office/drawing/2016/5/10/chartex" xmlns:cx5="http://schemas.microsoft.com/office/drawing/2016/5/11/chartex" xmlns:cx6="http://schemas.microsoft.com/office/drawing/2016/5/12/chartex" xmlns:cx7="http://schemas.microsoft.com/office/drawing/2016/5/13/chartex" xmlns:cx8="http://schemas.microsoft.com/office/drawing/2016/5/14/chartex" xmlns:mc="http://schemas.openxmlformats.org/markup-compatibility/2006" xmlns:aink="http://schemas.microsoft.com/office/drawing/2016/ink" xmlns:am3d="http://schemas.microsoft.com/office/drawing/2017/model3d" xmlns:o="urn:schemas-microsoft-com:office:office" xmlns:r="http://schemas.openxmlformats.org/officeDocument/2006/relationships" xmlns:m="http://schemas.openxmlformats.org/officeDocument/2006/math" xmlns:v="urn:schemas-microsoft-com:vml" xmlns:wp14="http://schemas.microsoft.com/office/word/2010/wordprocessingDrawing" xmlns:wp="http://schemas.openxmlformats.org/drawingml/2006/wordprocessingDrawing" xmlns:w10="urn:schemas-microsoft-com:office:word" xmlns:w="http://schemas.openxmlformats.org/wordprocessingml/2006/main" xmlns:w14="http://schemas.microsoft.com/office/word/2010/wordml" xmlns:w15="http://schemas.microsoft.com/office/word/2012/wordml" xmlns:w16cex="http://schemas.microsoft.com/office/word/2018/wordml/cex" xmlns:w16cid="http://schemas.microsoft.com/office/word/2016/wordml/cid" xmlns:w16="http://schemas.microsoft.com/office/word/2018/wordml" xmlns:w16se="http://schemas.microsoft.com/office/word/2015/wordml/symex" xmlns:wpg="http://schemas.microsoft.com/office/word/2010/wordprocessingGroup" xmlns:wpi="http://schemas.microsoft.com/office/word/2010/wordprocessingInk" xmlns:wne="http://schemas.microsoft.com/office/word/2006/wordml" xmlns:wps="http://schemas.microsoft.com/office/word/2010/wordprocessingShape" mc:Ignorable="w14 w15 w16se w16cid w16 w16cex wp14">
   <w:endnote w:type="separator" w:id="-1">
     <w:p>
       <w:pPr>
@@ -5720,7 +5821,7 @@
 </file>
 
 <file path=word/footer1.xml><?xml version="1.0" encoding="utf-8"?>
-<w:ftr xmlns:wpc="http://schemas.microsoft.com/office/word/2010/wordprocessingCanvas" xmlns:cx="http://schemas.microsoft.com/office/drawing/2014/chartex" xmlns:mc="http://schemas.openxmlformats.org/markup-compatibility/2006" xmlns:o="urn:schemas-microsoft-com:office:office" xmlns:r="http://schemas.openxmlformats.org/officeDocument/2006/relationships" xmlns:m="http://schemas.openxmlformats.org/officeDocument/2006/math" xmlns:v="urn:schemas-microsoft-com:vml" xmlns:wp14="http://schemas.microsoft.com/office/word/2010/wordprocessingDrawing" xmlns:wp="http://schemas.openxmlformats.org/drawingml/2006/wordprocessingDrawing" xmlns:w10="urn:schemas-microsoft-com:office:word" xmlns:w="http://schemas.openxmlformats.org/wordprocessingml/2006/main" xmlns:w14="http://schemas.microsoft.com/office/word/2010/wordml" xmlns:w15="http://schemas.microsoft.com/office/word/2012/wordml" xmlns:w16se="http://schemas.microsoft.com/office/word/2015/wordml/symex" xmlns:wpg="http://schemas.microsoft.com/office/word/2010/wordprocessingGroup" xmlns:wpi="http://schemas.microsoft.com/office/word/2010/wordprocessingInk" xmlns:wne="http://schemas.microsoft.com/office/word/2006/wordml" xmlns:wps="http://schemas.microsoft.com/office/word/2010/wordprocessingShape" mc:Ignorable="w14 w15 w16se wp14">
+<w:ftr xmlns:wpc="http://schemas.microsoft.com/office/word/2010/wordprocessingCanvas" xmlns:cx="http://schemas.microsoft.com/office/drawing/2014/chartex" xmlns:cx1="http://schemas.microsoft.com/office/drawing/2015/9/8/chartex" xmlns:cx2="http://schemas.microsoft.com/office/drawing/2015/10/21/chartex" xmlns:cx3="http://schemas.microsoft.com/office/drawing/2016/5/9/chartex" xmlns:cx4="http://schemas.microsoft.com/office/drawing/2016/5/10/chartex" xmlns:cx5="http://schemas.microsoft.com/office/drawing/2016/5/11/chartex" xmlns:cx6="http://schemas.microsoft.com/office/drawing/2016/5/12/chartex" xmlns:cx7="http://schemas.microsoft.com/office/drawing/2016/5/13/chartex" xmlns:cx8="http://schemas.microsoft.com/office/drawing/2016/5/14/chartex" xmlns:mc="http://schemas.openxmlformats.org/markup-compatibility/2006" xmlns:aink="http://schemas.microsoft.com/office/drawing/2016/ink" xmlns:am3d="http://schemas.microsoft.com/office/drawing/2017/model3d" xmlns:o="urn:schemas-microsoft-com:office:office" xmlns:r="http://schemas.openxmlformats.org/officeDocument/2006/relationships" xmlns:m="http://schemas.openxmlformats.org/officeDocument/2006/math" xmlns:v="urn:schemas-microsoft-com:vml" xmlns:wp14="http://schemas.microsoft.com/office/word/2010/wordprocessingDrawing" xmlns:wp="http://schemas.openxmlformats.org/drawingml/2006/wordprocessingDrawing" xmlns:w10="urn:schemas-microsoft-com:office:word" xmlns:w="http://schemas.openxmlformats.org/wordprocessingml/2006/main" xmlns:w14="http://schemas.microsoft.com/office/word/2010/wordml" xmlns:w15="http://schemas.microsoft.com/office/word/2012/wordml" xmlns:w16cex="http://schemas.microsoft.com/office/word/2018/wordml/cex" xmlns:w16cid="http://schemas.microsoft.com/office/word/2016/wordml/cid" xmlns:w16="http://schemas.microsoft.com/office/word/2018/wordml" xmlns:w16se="http://schemas.microsoft.com/office/word/2015/wordml/symex" xmlns:wpg="http://schemas.microsoft.com/office/word/2010/wordprocessingGroup" xmlns:wpi="http://schemas.microsoft.com/office/word/2010/wordprocessingInk" xmlns:wne="http://schemas.microsoft.com/office/word/2006/wordml" xmlns:wps="http://schemas.microsoft.com/office/word/2010/wordprocessingShape" mc:Ignorable="w14 w15 w16se w16cid w16 w16cex wp14">
   <w:p>
     <w:pPr>
       <w:ind w:left="23"/>
@@ -5780,31 +5881,16 @@
       </w:rPr>
       <w:t xml:space="preserve"> | </w:t>
     </w:r>
-    <w:r>
-      <w:fldChar w:fldCharType="begin"/>
-    </w:r>
-    <w:r>
-      <w:instrText xml:space="preserve"> NUMPAGES   \* MERGEFORMAT </w:instrText>
-    </w:r>
-    <w:r>
-      <w:fldChar w:fldCharType="separate"/>
-    </w:r>
-    <w:r>
-      <w:rPr>
-        <w:rFonts w:ascii="Century Gothic" w:eastAsia="Century Gothic" w:hAnsi="Century Gothic" w:cs="Century Gothic"/>
-        <w:color w:val="1F4E79"/>
-        <w:sz w:val="16"/>
-      </w:rPr>
-      <w:t>8</w:t>
-    </w:r>
-    <w:r>
-      <w:rPr>
-        <w:rFonts w:ascii="Century Gothic" w:eastAsia="Century Gothic" w:hAnsi="Century Gothic" w:cs="Century Gothic"/>
-        <w:color w:val="1F4E79"/>
-        <w:sz w:val="16"/>
-      </w:rPr>
-      <w:fldChar w:fldCharType="end"/>
-    </w:r>
+    <w:fldSimple w:instr=" NUMPAGES   \* MERGEFORMAT ">
+      <w:r>
+        <w:rPr>
+          <w:rFonts w:ascii="Century Gothic" w:eastAsia="Century Gothic" w:hAnsi="Century Gothic" w:cs="Century Gothic"/>
+          <w:color w:val="1F4E79"/>
+          <w:sz w:val="16"/>
+        </w:rPr>
+        <w:t>8</w:t>
+      </w:r>
+    </w:fldSimple>
     <w:r>
       <w:rPr>
         <w:rFonts w:ascii="Century Gothic" w:eastAsia="Century Gothic" w:hAnsi="Century Gothic" w:cs="Century Gothic"/>
@@ -5818,7 +5904,7 @@
 </file>
 
 <file path=word/footer2.xml><?xml version="1.0" encoding="utf-8"?>
-<w:ftr xmlns:wpc="http://schemas.microsoft.com/office/word/2010/wordprocessingCanvas" xmlns:cx="http://schemas.microsoft.com/office/drawing/2014/chartex" xmlns:mc="http://schemas.openxmlformats.org/markup-compatibility/2006" xmlns:o="urn:schemas-microsoft-com:office:office" xmlns:r="http://schemas.openxmlformats.org/officeDocument/2006/relationships" xmlns:m="http://schemas.openxmlformats.org/officeDocument/2006/math" xmlns:v="urn:schemas-microsoft-com:vml" xmlns:wp14="http://schemas.microsoft.com/office/word/2010/wordprocessingDrawing" xmlns:wp="http://schemas.openxmlformats.org/drawingml/2006/wordprocessingDrawing" xmlns:w10="urn:schemas-microsoft-com:office:word" xmlns:w="http://schemas.openxmlformats.org/wordprocessingml/2006/main" xmlns:w14="http://schemas.microsoft.com/office/word/2010/wordml" xmlns:w15="http://schemas.microsoft.com/office/word/2012/wordml" xmlns:w16se="http://schemas.microsoft.com/office/word/2015/wordml/symex" xmlns:wpg="http://schemas.microsoft.com/office/word/2010/wordprocessingGroup" xmlns:wpi="http://schemas.microsoft.com/office/word/2010/wordprocessingInk" xmlns:wne="http://schemas.microsoft.com/office/word/2006/wordml" xmlns:wps="http://schemas.microsoft.com/office/word/2010/wordprocessingShape" mc:Ignorable="w14 w15 w16se wp14">
+<w:ftr xmlns:wpc="http://schemas.microsoft.com/office/word/2010/wordprocessingCanvas" xmlns:cx="http://schemas.microsoft.com/office/drawing/2014/chartex" xmlns:cx1="http://schemas.microsoft.com/office/drawing/2015/9/8/chartex" xmlns:cx2="http://schemas.microsoft.com/office/drawing/2015/10/21/chartex" xmlns:cx3="http://schemas.microsoft.com/office/drawing/2016/5/9/chartex" xmlns:cx4="http://schemas.microsoft.com/office/drawing/2016/5/10/chartex" xmlns:cx5="http://schemas.microsoft.com/office/drawing/2016/5/11/chartex" xmlns:cx6="http://schemas.microsoft.com/office/drawing/2016/5/12/chartex" xmlns:cx7="http://schemas.microsoft.com/office/drawing/2016/5/13/chartex" xmlns:cx8="http://schemas.microsoft.com/office/drawing/2016/5/14/chartex" xmlns:mc="http://schemas.openxmlformats.org/markup-compatibility/2006" xmlns:aink="http://schemas.microsoft.com/office/drawing/2016/ink" xmlns:am3d="http://schemas.microsoft.com/office/drawing/2017/model3d" xmlns:o="urn:schemas-microsoft-com:office:office" xmlns:r="http://schemas.openxmlformats.org/officeDocument/2006/relationships" xmlns:m="http://schemas.openxmlformats.org/officeDocument/2006/math" xmlns:v="urn:schemas-microsoft-com:vml" xmlns:wp14="http://schemas.microsoft.com/office/word/2010/wordprocessingDrawing" xmlns:wp="http://schemas.openxmlformats.org/drawingml/2006/wordprocessingDrawing" xmlns:w10="urn:schemas-microsoft-com:office:word" xmlns:w="http://schemas.openxmlformats.org/wordprocessingml/2006/main" xmlns:w14="http://schemas.microsoft.com/office/word/2010/wordml" xmlns:w15="http://schemas.microsoft.com/office/word/2012/wordml" xmlns:w16cex="http://schemas.microsoft.com/office/word/2018/wordml/cex" xmlns:w16cid="http://schemas.microsoft.com/office/word/2016/wordml/cid" xmlns:w16="http://schemas.microsoft.com/office/word/2018/wordml" xmlns:w16se="http://schemas.microsoft.com/office/word/2015/wordml/symex" xmlns:wpg="http://schemas.microsoft.com/office/word/2010/wordprocessingGroup" xmlns:wpi="http://schemas.microsoft.com/office/word/2010/wordprocessingInk" xmlns:wne="http://schemas.microsoft.com/office/word/2006/wordml" xmlns:wps="http://schemas.microsoft.com/office/word/2010/wordprocessingShape" mc:Ignorable="w14 w15 w16se w16cid w16 w16cex wp14">
   <w:p>
     <w:pPr>
       <w:ind w:left="23"/>
@@ -5879,33 +5965,17 @@
       </w:rPr>
       <w:t xml:space="preserve"> | </w:t>
     </w:r>
-    <w:r>
-      <w:fldChar w:fldCharType="begin"/>
-    </w:r>
-    <w:r>
-      <w:instrText xml:space="preserve"> NUMPAGES   \* MERGEFORMAT </w:instrText>
-    </w:r>
-    <w:r>
-      <w:fldChar w:fldCharType="separate"/>
-    </w:r>
-    <w:r>
-      <w:rPr>
-        <w:rFonts w:ascii="Century Gothic" w:eastAsia="Century Gothic" w:hAnsi="Century Gothic" w:cs="Century Gothic"/>
-        <w:noProof/>
-        <w:color w:val="1F4E79"/>
-        <w:sz w:val="16"/>
-      </w:rPr>
-      <w:t>7</w:t>
-    </w:r>
-    <w:r>
-      <w:rPr>
-        <w:rFonts w:ascii="Century Gothic" w:eastAsia="Century Gothic" w:hAnsi="Century Gothic" w:cs="Century Gothic"/>
-        <w:noProof/>
-        <w:color w:val="1F4E79"/>
-        <w:sz w:val="16"/>
-      </w:rPr>
-      <w:fldChar w:fldCharType="end"/>
-    </w:r>
+    <w:fldSimple w:instr=" NUMPAGES   \* MERGEFORMAT ">
+      <w:r>
+        <w:rPr>
+          <w:rFonts w:ascii="Century Gothic" w:eastAsia="Century Gothic" w:hAnsi="Century Gothic" w:cs="Century Gothic"/>
+          <w:noProof/>
+          <w:color w:val="1F4E79"/>
+          <w:sz w:val="16"/>
+        </w:rPr>
+        <w:t>7</w:t>
+      </w:r>
+    </w:fldSimple>
     <w:r>
       <w:rPr>
         <w:rFonts w:ascii="Century Gothic" w:eastAsia="Century Gothic" w:hAnsi="Century Gothic" w:cs="Century Gothic"/>
@@ -5919,7 +5989,7 @@
 </file>
 
 <file path=word/footnotes.xml><?xml version="1.0" encoding="utf-8"?>
-<w:footnotes xmlns:wpc="http://schemas.microsoft.com/office/word/2010/wordprocessingCanvas" xmlns:cx="http://schemas.microsoft.com/office/drawing/2014/chartex" xmlns:mc="http://schemas.openxmlformats.org/markup-compatibility/2006" xmlns:o="urn:schemas-microsoft-com:office:office" xmlns:r="http://schemas.openxmlformats.org/officeDocument/2006/relationships" xmlns:m="http://schemas.openxmlformats.org/officeDocument/2006/math" xmlns:v="urn:schemas-microsoft-com:vml" xmlns:wp14="http://schemas.microsoft.com/office/word/2010/wordprocessingDrawing" xmlns:wp="http://schemas.openxmlformats.org/drawingml/2006/wordprocessingDrawing" xmlns:w10="urn:schemas-microsoft-com:office:word" xmlns:w="http://schemas.openxmlformats.org/wordprocessingml/2006/main" xmlns:w14="http://schemas.microsoft.com/office/word/2010/wordml" xmlns:w15="http://schemas.microsoft.com/office/word/2012/wordml" xmlns:w16se="http://schemas.microsoft.com/office/word/2015/wordml/symex" xmlns:wpg="http://schemas.microsoft.com/office/word/2010/wordprocessingGroup" xmlns:wpi="http://schemas.microsoft.com/office/word/2010/wordprocessingInk" xmlns:wne="http://schemas.microsoft.com/office/word/2006/wordml" xmlns:wps="http://schemas.microsoft.com/office/word/2010/wordprocessingShape" mc:Ignorable="w14 w15 w16se wp14">
+<w:footnotes xmlns:wpc="http://schemas.microsoft.com/office/word/2010/wordprocessingCanvas" xmlns:cx="http://schemas.microsoft.com/office/drawing/2014/chartex" xmlns:cx1="http://schemas.microsoft.com/office/drawing/2015/9/8/chartex" xmlns:cx2="http://schemas.microsoft.com/office/drawing/2015/10/21/chartex" xmlns:cx3="http://schemas.microsoft.com/office/drawing/2016/5/9/chartex" xmlns:cx4="http://schemas.microsoft.com/office/drawing/2016/5/10/chartex" xmlns:cx5="http://schemas.microsoft.com/office/drawing/2016/5/11/chartex" xmlns:cx6="http://schemas.microsoft.com/office/drawing/2016/5/12/chartex" xmlns:cx7="http://schemas.microsoft.com/office/drawing/2016/5/13/chartex" xmlns:cx8="http://schemas.microsoft.com/office/drawing/2016/5/14/chartex" xmlns:mc="http://schemas.openxmlformats.org/markup-compatibility/2006" xmlns:aink="http://schemas.microsoft.com/office/drawing/2016/ink" xmlns:am3d="http://schemas.microsoft.com/office/drawing/2017/model3d" xmlns:o="urn:schemas-microsoft-com:office:office" xmlns:r="http://schemas.openxmlformats.org/officeDocument/2006/relationships" xmlns:m="http://schemas.openxmlformats.org/officeDocument/2006/math" xmlns:v="urn:schemas-microsoft-com:vml" xmlns:wp14="http://schemas.microsoft.com/office/word/2010/wordprocessingDrawing" xmlns:wp="http://schemas.openxmlformats.org/drawingml/2006/wordprocessingDrawing" xmlns:w10="urn:schemas-microsoft-com:office:word" xmlns:w="http://schemas.openxmlformats.org/wordprocessingml/2006/main" xmlns:w14="http://schemas.microsoft.com/office/word/2010/wordml" xmlns:w15="http://schemas.microsoft.com/office/word/2012/wordml" xmlns:w16cex="http://schemas.microsoft.com/office/word/2018/wordml/cex" xmlns:w16cid="http://schemas.microsoft.com/office/word/2016/wordml/cid" xmlns:w16="http://schemas.microsoft.com/office/word/2018/wordml" xmlns:w16se="http://schemas.microsoft.com/office/word/2015/wordml/symex" xmlns:wpg="http://schemas.microsoft.com/office/word/2010/wordprocessingGroup" xmlns:wpi="http://schemas.microsoft.com/office/word/2010/wordprocessingInk" xmlns:wne="http://schemas.microsoft.com/office/word/2006/wordml" xmlns:wps="http://schemas.microsoft.com/office/word/2010/wordprocessingShape" mc:Ignorable="w14 w15 w16se w16cid w16 w16cex wp14">
   <w:footnote w:type="separator" w:id="-1">
     <w:p>
       <w:pPr>
@@ -5944,7 +6014,7 @@
 </file>
 
 <file path=word/header1.xml><?xml version="1.0" encoding="utf-8"?>
-<w:hdr xmlns:wpc="http://schemas.microsoft.com/office/word/2010/wordprocessingCanvas" xmlns:cx="http://schemas.microsoft.com/office/drawing/2014/chartex" xmlns:mc="http://schemas.openxmlformats.org/markup-compatibility/2006" xmlns:o="urn:schemas-microsoft-com:office:office" xmlns:r="http://schemas.openxmlformats.org/officeDocument/2006/relationships" xmlns:m="http://schemas.openxmlformats.org/officeDocument/2006/math" xmlns:v="urn:schemas-microsoft-com:vml" xmlns:wp14="http://schemas.microsoft.com/office/word/2010/wordprocessingDrawing" xmlns:wp="http://schemas.openxmlformats.org/drawingml/2006/wordprocessingDrawing" xmlns:w10="urn:schemas-microsoft-com:office:word" xmlns:w="http://schemas.openxmlformats.org/wordprocessingml/2006/main" xmlns:w14="http://schemas.microsoft.com/office/word/2010/wordml" xmlns:w15="http://schemas.microsoft.com/office/word/2012/wordml" xmlns:w16se="http://schemas.microsoft.com/office/word/2015/wordml/symex" xmlns:wpg="http://schemas.microsoft.com/office/word/2010/wordprocessingGroup" xmlns:wpi="http://schemas.microsoft.com/office/word/2010/wordprocessingInk" xmlns:wne="http://schemas.microsoft.com/office/word/2006/wordml" xmlns:wps="http://schemas.microsoft.com/office/word/2010/wordprocessingShape" mc:Ignorable="w14 w15 w16se wp14">
+<w:hdr xmlns:wpc="http://schemas.microsoft.com/office/word/2010/wordprocessingCanvas" xmlns:cx="http://schemas.microsoft.com/office/drawing/2014/chartex" xmlns:cx1="http://schemas.microsoft.com/office/drawing/2015/9/8/chartex" xmlns:cx2="http://schemas.microsoft.com/office/drawing/2015/10/21/chartex" xmlns:cx3="http://schemas.microsoft.com/office/drawing/2016/5/9/chartex" xmlns:cx4="http://schemas.microsoft.com/office/drawing/2016/5/10/chartex" xmlns:cx5="http://schemas.microsoft.com/office/drawing/2016/5/11/chartex" xmlns:cx6="http://schemas.microsoft.com/office/drawing/2016/5/12/chartex" xmlns:cx7="http://schemas.microsoft.com/office/drawing/2016/5/13/chartex" xmlns:cx8="http://schemas.microsoft.com/office/drawing/2016/5/14/chartex" xmlns:mc="http://schemas.openxmlformats.org/markup-compatibility/2006" xmlns:aink="http://schemas.microsoft.com/office/drawing/2016/ink" xmlns:am3d="http://schemas.microsoft.com/office/drawing/2017/model3d" xmlns:o="urn:schemas-microsoft-com:office:office" xmlns:r="http://schemas.openxmlformats.org/officeDocument/2006/relationships" xmlns:m="http://schemas.openxmlformats.org/officeDocument/2006/math" xmlns:v="urn:schemas-microsoft-com:vml" xmlns:wp14="http://schemas.microsoft.com/office/word/2010/wordprocessingDrawing" xmlns:wp="http://schemas.openxmlformats.org/drawingml/2006/wordprocessingDrawing" xmlns:w10="urn:schemas-microsoft-com:office:word" xmlns:w="http://schemas.openxmlformats.org/wordprocessingml/2006/main" xmlns:w14="http://schemas.microsoft.com/office/word/2010/wordml" xmlns:w15="http://schemas.microsoft.com/office/word/2012/wordml" xmlns:w16cex="http://schemas.microsoft.com/office/word/2018/wordml/cex" xmlns:w16cid="http://schemas.microsoft.com/office/word/2016/wordml/cid" xmlns:w16="http://schemas.microsoft.com/office/word/2018/wordml" xmlns:w16se="http://schemas.microsoft.com/office/word/2015/wordml/symex" xmlns:wpg="http://schemas.microsoft.com/office/word/2010/wordprocessingGroup" xmlns:wpi="http://schemas.microsoft.com/office/word/2010/wordprocessingInk" xmlns:wne="http://schemas.microsoft.com/office/word/2006/wordml" xmlns:wps="http://schemas.microsoft.com/office/word/2010/wordprocessingShape" mc:Ignorable="w14 w15 w16se w16cid w16 w16cex wp14">
   <w:p>
     <w:pPr>
       <w:spacing w:after="27"/>
@@ -5955,7 +6025,7 @@
         <w:noProof/>
       </w:rPr>
       <w:drawing>
-        <wp:anchor distT="0" distB="0" distL="114300" distR="114300" simplePos="0" relativeHeight="251658240" behindDoc="0" locked="0" layoutInCell="1" allowOverlap="0">
+        <wp:anchor distT="0" distB="0" distL="114300" distR="114300" simplePos="0" relativeHeight="251658240" behindDoc="0" locked="0" layoutInCell="1" allowOverlap="0" wp14:anchorId="45746A03" wp14:editId="1E13CD5C">
           <wp:simplePos x="0" y="0"/>
           <wp:positionH relativeFrom="page">
             <wp:posOffset>899160</wp:posOffset>
@@ -6064,7 +6134,7 @@
 </file>
 
 <file path=word/header2.xml><?xml version="1.0" encoding="utf-8"?>
-<w:hdr xmlns:wpc="http://schemas.microsoft.com/office/word/2010/wordprocessingCanvas" xmlns:cx="http://schemas.microsoft.com/office/drawing/2014/chartex" xmlns:mc="http://schemas.openxmlformats.org/markup-compatibility/2006" xmlns:o="urn:schemas-microsoft-com:office:office" xmlns:r="http://schemas.openxmlformats.org/officeDocument/2006/relationships" xmlns:m="http://schemas.openxmlformats.org/officeDocument/2006/math" xmlns:v="urn:schemas-microsoft-com:vml" xmlns:wp14="http://schemas.microsoft.com/office/word/2010/wordprocessingDrawing" xmlns:wp="http://schemas.openxmlformats.org/drawingml/2006/wordprocessingDrawing" xmlns:w10="urn:schemas-microsoft-com:office:word" xmlns:w="http://schemas.openxmlformats.org/wordprocessingml/2006/main" xmlns:w14="http://schemas.microsoft.com/office/word/2010/wordml" xmlns:w15="http://schemas.microsoft.com/office/word/2012/wordml" xmlns:w16se="http://schemas.microsoft.com/office/word/2015/wordml/symex" xmlns:wpg="http://schemas.microsoft.com/office/word/2010/wordprocessingGroup" xmlns:wpi="http://schemas.microsoft.com/office/word/2010/wordprocessingInk" xmlns:wne="http://schemas.microsoft.com/office/word/2006/wordml" xmlns:wps="http://schemas.microsoft.com/office/word/2010/wordprocessingShape" mc:Ignorable="w14 w15 w16se wp14">
+<w:hdr xmlns:wpc="http://schemas.microsoft.com/office/word/2010/wordprocessingCanvas" xmlns:cx="http://schemas.microsoft.com/office/drawing/2014/chartex" xmlns:cx1="http://schemas.microsoft.com/office/drawing/2015/9/8/chartex" xmlns:cx2="http://schemas.microsoft.com/office/drawing/2015/10/21/chartex" xmlns:cx3="http://schemas.microsoft.com/office/drawing/2016/5/9/chartex" xmlns:cx4="http://schemas.microsoft.com/office/drawing/2016/5/10/chartex" xmlns:cx5="http://schemas.microsoft.com/office/drawing/2016/5/11/chartex" xmlns:cx6="http://schemas.microsoft.com/office/drawing/2016/5/12/chartex" xmlns:cx7="http://schemas.microsoft.com/office/drawing/2016/5/13/chartex" xmlns:cx8="http://schemas.microsoft.com/office/drawing/2016/5/14/chartex" xmlns:mc="http://schemas.openxmlformats.org/markup-compatibility/2006" xmlns:aink="http://schemas.microsoft.com/office/drawing/2016/ink" xmlns:am3d="http://schemas.microsoft.com/office/drawing/2017/model3d" xmlns:o="urn:schemas-microsoft-com:office:office" xmlns:r="http://schemas.openxmlformats.org/officeDocument/2006/relationships" xmlns:m="http://schemas.openxmlformats.org/officeDocument/2006/math" xmlns:v="urn:schemas-microsoft-com:vml" xmlns:wp14="http://schemas.microsoft.com/office/word/2010/wordprocessingDrawing" xmlns:wp="http://schemas.openxmlformats.org/drawingml/2006/wordprocessingDrawing" xmlns:w10="urn:schemas-microsoft-com:office:word" xmlns:w="http://schemas.openxmlformats.org/wordprocessingml/2006/main" xmlns:w14="http://schemas.microsoft.com/office/word/2010/wordml" xmlns:w15="http://schemas.microsoft.com/office/word/2012/wordml" xmlns:w16cex="http://schemas.microsoft.com/office/word/2018/wordml/cex" xmlns:w16cid="http://schemas.microsoft.com/office/word/2016/wordml/cid" xmlns:w16="http://schemas.microsoft.com/office/word/2018/wordml" xmlns:w16se="http://schemas.microsoft.com/office/word/2015/wordml/symex" xmlns:wpg="http://schemas.microsoft.com/office/word/2010/wordprocessingGroup" xmlns:wpi="http://schemas.microsoft.com/office/word/2010/wordprocessingInk" xmlns:wne="http://schemas.microsoft.com/office/word/2006/wordml" xmlns:wps="http://schemas.microsoft.com/office/word/2010/wordprocessingShape" mc:Ignorable="w14 w15 w16se w16cid w16 w16cex wp14">
   <w:p>
     <w:pPr>
       <w:spacing w:after="27"/>
@@ -6075,7 +6145,7 @@
         <w:noProof/>
       </w:rPr>
       <w:drawing>
-        <wp:anchor distT="0" distB="0" distL="114300" distR="114300" simplePos="0" relativeHeight="251659264" behindDoc="0" locked="0" layoutInCell="1" allowOverlap="0">
+        <wp:anchor distT="0" distB="0" distL="114300" distR="114300" simplePos="0" relativeHeight="251659264" behindDoc="0" locked="0" layoutInCell="1" allowOverlap="0" wp14:anchorId="78B9F4D8" wp14:editId="10F30C0A">
           <wp:simplePos x="0" y="0"/>
           <wp:positionH relativeFrom="page">
             <wp:posOffset>899160</wp:posOffset>
@@ -6184,7 +6254,7 @@
 </file>
 
 <file path=word/numbering.xml><?xml version="1.0" encoding="utf-8"?>
-<w:numbering xmlns:wpc="http://schemas.microsoft.com/office/word/2010/wordprocessingCanvas" xmlns:cx="http://schemas.microsoft.com/office/drawing/2014/chartex" xmlns:mc="http://schemas.openxmlformats.org/markup-compatibility/2006" xmlns:o="urn:schemas-microsoft-com:office:office" xmlns:r="http://schemas.openxmlformats.org/officeDocument/2006/relationships" xmlns:m="http://schemas.openxmlformats.org/officeDocument/2006/math" xmlns:v="urn:schemas-microsoft-com:vml" xmlns:wp14="http://schemas.microsoft.com/office/word/2010/wordprocessingDrawing" xmlns:wp="http://schemas.openxmlformats.org/drawingml/2006/wordprocessingDrawing" xmlns:w10="urn:schemas-microsoft-com:office:word" xmlns:w="http://schemas.openxmlformats.org/wordprocessingml/2006/main" xmlns:w14="http://schemas.microsoft.com/office/word/2010/wordml" xmlns:w15="http://schemas.microsoft.com/office/word/2012/wordml" xmlns:w16se="http://schemas.microsoft.com/office/word/2015/wordml/symex" xmlns:wpg="http://schemas.microsoft.com/office/word/2010/wordprocessingGroup" xmlns:wpi="http://schemas.microsoft.com/office/word/2010/wordprocessingInk" xmlns:wne="http://schemas.microsoft.com/office/word/2006/wordml" xmlns:wps="http://schemas.microsoft.com/office/word/2010/wordprocessingShape" mc:Ignorable="w14 w15 w16se wp14">
+<w:numbering xmlns:wpc="http://schemas.microsoft.com/office/word/2010/wordprocessingCanvas" xmlns:cx="http://schemas.microsoft.com/office/drawing/2014/chartex" xmlns:cx1="http://schemas.microsoft.com/office/drawing/2015/9/8/chartex" xmlns:cx2="http://schemas.microsoft.com/office/drawing/2015/10/21/chartex" xmlns:cx3="http://schemas.microsoft.com/office/drawing/2016/5/9/chartex" xmlns:cx4="http://schemas.microsoft.com/office/drawing/2016/5/10/chartex" xmlns:cx5="http://schemas.microsoft.com/office/drawing/2016/5/11/chartex" xmlns:cx6="http://schemas.microsoft.com/office/drawing/2016/5/12/chartex" xmlns:cx7="http://schemas.microsoft.com/office/drawing/2016/5/13/chartex" xmlns:cx8="http://schemas.microsoft.com/office/drawing/2016/5/14/chartex" xmlns:mc="http://schemas.openxmlformats.org/markup-compatibility/2006" xmlns:aink="http://schemas.microsoft.com/office/drawing/2016/ink" xmlns:am3d="http://schemas.microsoft.com/office/drawing/2017/model3d" xmlns:o="urn:schemas-microsoft-com:office:office" xmlns:r="http://schemas.openxmlformats.org/officeDocument/2006/relationships" xmlns:m="http://schemas.openxmlformats.org/officeDocument/2006/math" xmlns:v="urn:schemas-microsoft-com:vml" xmlns:wp14="http://schemas.microsoft.com/office/word/2010/wordprocessingDrawing" xmlns:wp="http://schemas.openxmlformats.org/drawingml/2006/wordprocessingDrawing" xmlns:w10="urn:schemas-microsoft-com:office:word" xmlns:w="http://schemas.openxmlformats.org/wordprocessingml/2006/main" xmlns:w14="http://schemas.microsoft.com/office/word/2010/wordml" xmlns:w15="http://schemas.microsoft.com/office/word/2012/wordml" xmlns:w16cex="http://schemas.microsoft.com/office/word/2018/wordml/cex" xmlns:w16cid="http://schemas.microsoft.com/office/word/2016/wordml/cid" xmlns:w16="http://schemas.microsoft.com/office/word/2018/wordml" xmlns:w16se="http://schemas.microsoft.com/office/word/2015/wordml/symex" xmlns:wpg="http://schemas.microsoft.com/office/word/2010/wordprocessingGroup" xmlns:wpi="http://schemas.microsoft.com/office/word/2010/wordprocessingInk" xmlns:wne="http://schemas.microsoft.com/office/word/2006/wordml" xmlns:wps="http://schemas.microsoft.com/office/word/2010/wordprocessingShape" mc:Ignorable="w14 w15 w16se w16cid w16 w16cex wp14">
   <w:abstractNum w:abstractNumId="0" w15:restartNumberingAfterBreak="0">
     <w:nsid w:val="2D670CD9"/>
     <w:multiLevelType w:val="hybridMultilevel"/>
@@ -8042,7 +8112,7 @@
 </file>
 
 <file path=word/styles.xml><?xml version="1.0" encoding="utf-8"?>
-<w:styles xmlns:mc="http://schemas.openxmlformats.org/markup-compatibility/2006" xmlns:r="http://schemas.openxmlformats.org/officeDocument/2006/relationships" xmlns:w="http://schemas.openxmlformats.org/wordprocessingml/2006/main" xmlns:w14="http://schemas.microsoft.com/office/word/2010/wordml" xmlns:w15="http://schemas.microsoft.com/office/word/2012/wordml" xmlns:w16se="http://schemas.microsoft.com/office/word/2015/wordml/symex" mc:Ignorable="w14 w15 w16se">
+<w:styles xmlns:mc="http://schemas.openxmlformats.org/markup-compatibility/2006" xmlns:r="http://schemas.openxmlformats.org/officeDocument/2006/relationships" xmlns:w="http://schemas.openxmlformats.org/wordprocessingml/2006/main" xmlns:w14="http://schemas.microsoft.com/office/word/2010/wordml" xmlns:w15="http://schemas.microsoft.com/office/word/2012/wordml" xmlns:w16cex="http://schemas.microsoft.com/office/word/2018/wordml/cex" xmlns:w16cid="http://schemas.microsoft.com/office/word/2016/wordml/cid" xmlns:w16="http://schemas.microsoft.com/office/word/2018/wordml" xmlns:w16se="http://schemas.microsoft.com/office/word/2015/wordml/symex" mc:Ignorable="w14 w15 w16se w16cid w16 w16cex">
   <w:docDefaults>
     <w:rPrDefault>
       <w:rPr>
@@ -8058,7 +8128,7 @@
       </w:pPr>
     </w:pPrDefault>
   </w:docDefaults>
-  <w:latentStyles w:defLockedState="0" w:defUIPriority="99" w:defSemiHidden="0" w:defUnhideWhenUsed="0" w:defQFormat="0" w:count="371">
+  <w:latentStyles w:defLockedState="0" w:defUIPriority="99" w:defSemiHidden="0" w:defUnhideWhenUsed="0" w:defQFormat="0" w:count="376">
     <w:lsdException w:name="Normal" w:uiPriority="0" w:qFormat="1"/>
     <w:lsdException w:name="heading 1" w:uiPriority="9" w:qFormat="1"/>
     <w:lsdException w:name="heading 2" w:semiHidden="1" w:uiPriority="9" w:unhideWhenUsed="1" w:qFormat="1"/>
@@ -8164,7 +8234,6 @@
     <w:lsdException w:name="HTML Sample" w:semiHidden="1" w:unhideWhenUsed="1"/>
     <w:lsdException w:name="HTML Typewriter" w:semiHidden="1" w:unhideWhenUsed="1"/>
     <w:lsdException w:name="HTML Variable" w:semiHidden="1" w:unhideWhenUsed="1"/>
-    <w:lsdException w:name="Normal Table" w:semiHidden="1" w:unhideWhenUsed="1"/>
     <w:lsdException w:name="annotation subject" w:semiHidden="1" w:unhideWhenUsed="1"/>
     <w:lsdException w:name="No List" w:semiHidden="1" w:unhideWhenUsed="1"/>
     <w:lsdException w:name="Outline List 1" w:semiHidden="1" w:unhideWhenUsed="1"/>
@@ -8207,11 +8276,8 @@
     <w:lsdException w:name="Table Contemporary" w:semiHidden="1" w:unhideWhenUsed="1"/>
     <w:lsdException w:name="Table Elegant" w:semiHidden="1" w:unhideWhenUsed="1"/>
     <w:lsdException w:name="Table Professional" w:semiHidden="1" w:unhideWhenUsed="1"/>
-    <w:lsdException w:name="Table Subtle 1" w:semiHidden="1" w:unhideWhenUsed="1"/>
     <w:lsdException w:name="Table Subtle 2" w:semiHidden="1" w:unhideWhenUsed="1"/>
     <w:lsdException w:name="Table Web 1" w:semiHidden="1" w:unhideWhenUsed="1"/>
-    <w:lsdException w:name="Table Web 2" w:semiHidden="1" w:unhideWhenUsed="1"/>
-    <w:lsdException w:name="Table Web 3" w:semiHidden="1" w:unhideWhenUsed="1"/>
     <w:lsdException w:name="Balloon Text" w:semiHidden="1" w:unhideWhenUsed="1"/>
     <w:lsdException w:name="Table Grid" w:uiPriority="39"/>
     <w:lsdException w:name="Table Theme" w:semiHidden="1" w:unhideWhenUsed="1"/>
@@ -8430,6 +8496,11 @@
     <w:lsdException w:name="List Table 5 Dark Accent 6" w:uiPriority="50"/>
     <w:lsdException w:name="List Table 6 Colorful Accent 6" w:uiPriority="51"/>
     <w:lsdException w:name="List Table 7 Colorful Accent 6" w:uiPriority="52"/>
+    <w:lsdException w:name="Mention" w:semiHidden="1" w:unhideWhenUsed="1"/>
+    <w:lsdException w:name="Smart Hyperlink" w:semiHidden="1" w:unhideWhenUsed="1"/>
+    <w:lsdException w:name="Hashtag" w:semiHidden="1" w:unhideWhenUsed="1"/>
+    <w:lsdException w:name="Unresolved Mention" w:semiHidden="1" w:unhideWhenUsed="1"/>
+    <w:lsdException w:name="Smart Link" w:semiHidden="1" w:unhideWhenUsed="1"/>
   </w:latentStyles>
   <w:style w:type="paragraph" w:default="1" w:styleId="Normale">
     <w:name w:val="Normal"/>

</xml_diff>